<commit_message>
python local img generator
</commit_message>
<xml_diff>
--- a/Documentation/Abdullahi Hafza - Research Document Version One.docx
+++ b/Documentation/Abdullahi Hafza - Research Document Version One.docx
@@ -268,6 +268,13 @@
     </w:p>
     <w:sdt>
       <w:sdtPr>
+        <w:rPr>
+          <w:caps w:val="0"/>
+          <w:color w:val="auto"/>
+          <w:spacing w:val="0"/>
+          <w:sz w:val="20"/>
+          <w:szCs w:val="20"/>
+        </w:rPr>
         <w:id w:val="-1693055742"/>
         <w:docPartObj>
           <w:docPartGallery w:val="Table of Contents"/>
@@ -278,12 +285,9 @@
         <w:rPr>
           <w:b/>
           <w:bCs/>
-          <w:caps w:val="0"/>
           <w:noProof/>
-          <w:color w:val="auto"/>
-          <w:spacing w:val="0"/>
-          <w:sz w:val="20"/>
-          <w:szCs w:val="20"/>
+          <w:sz w:val="24"/>
+          <w:szCs w:val="24"/>
         </w:rPr>
       </w:sdtEndPr>
       <w:sdtContent>
@@ -1520,7 +1524,6 @@
         <w:rPr>
           <w:lang w:val="en-GB"/>
         </w:rPr>
-        <w:lastRenderedPageBreak/>
         <w:t>Linguistic foundations of the japanese pitch accents</w:t>
       </w:r>
       <w:bookmarkEnd w:id="0"/>
@@ -1553,21 +1556,7 @@
         <w:rPr>
           <w:lang w:val="en-GB"/>
         </w:rPr>
-        <w:t xml:space="preserve"> second language learners, especially those from non-pitch accent languages. English has a stress accent which uses the loudness and duration </w:t>
-      </w:r>
-      <w:proofErr w:type="gramStart"/>
-      <w:r>
-        <w:rPr>
-          <w:lang w:val="en-GB"/>
-        </w:rPr>
-        <w:t>where as</w:t>
-      </w:r>
-      <w:proofErr w:type="gramEnd"/>
-      <w:r>
-        <w:rPr>
-          <w:lang w:val="en-GB"/>
-        </w:rPr>
-        <w:t xml:space="preserve"> Japanese uses pitch changes, according to </w:t>
+        <w:t xml:space="preserve"> second language learners, especially those from non-pitch accent languages. English has a stress accent which uses the loudness and duration where as Japanese uses pitch changes, according to </w:t>
       </w:r>
       <w:proofErr w:type="spellStart"/>
       <w:r>
@@ -1598,10 +1587,7 @@
         <w:t>Japanese is “</w:t>
       </w:r>
       <w:r>
-        <w:t>rhythmic</w:t>
-      </w:r>
-      <w:r>
-        <w:t xml:space="preserve">” </w:t>
+        <w:t xml:space="preserve">rhythmic” </w:t>
       </w:r>
       <w:r>
         <w:rPr>
@@ -1820,7 +1806,6 @@
           <w:numId w:val="2"/>
         </w:numPr>
         <w:rPr>
-          <w:rFonts w:hint="eastAsia"/>
           <w:lang w:val="en-GB"/>
         </w:rPr>
       </w:pPr>
@@ -1907,7 +1892,6 @@
           <w:numId w:val="2"/>
         </w:numPr>
         <w:rPr>
-          <w:rFonts w:hint="eastAsia"/>
           <w:lang w:val="en-GB"/>
         </w:rPr>
       </w:pPr>
@@ -1986,7 +1970,6 @@
           <w:numId w:val="2"/>
         </w:numPr>
         <w:rPr>
-          <w:rFonts w:hint="eastAsia"/>
           <w:lang w:val="en-GB"/>
         </w:rPr>
       </w:pPr>
@@ -2181,7 +2164,14 @@
         <w:rPr>
           <w:lang w:val="en-GB"/>
         </w:rPr>
-        <w:t>Spaced repetition is a learning technique that demonstrates information is better retained when study sessions are distributed overtime, rather than concentrated into a few single sessions sporadically. The flashcard Anki is a great example that implements this well. As a Japanese learner and Anki user I’m passionate about this learning technique and its effectiveness. This concept originates from Herman Ebbinghaus’s 1885 research on memory, focusing on the “forgetting curve” which shows how information retention declines exponentially overtime</w:t>
+        <w:t xml:space="preserve">Spaced repetition is a learning technique that demonstrates information is better retained when study sessions are distributed overtime, rather than concentrated into a few single sessions sporadically. The flashcard Anki is a great example that implements this well. As a Japanese learner and Anki user </w:t>
+      </w:r>
+      <w:r>
+        <w:rPr>
+          <w:lang w:val="en-GB"/>
+        </w:rPr>
+        <w:lastRenderedPageBreak/>
+        <w:t>I’m passionate about this learning technique and its effectiveness. This concept originates from Herman Ebbinghaus’s 1885 research on memory, focusing on the “forgetting curve” which shows how information retention declines exponentially overtime</w:t>
       </w:r>
     </w:p>
     <w:p>
@@ -2279,7 +2269,6 @@
         <w:rPr>
           <w:lang w:val="en-GB"/>
         </w:rPr>
-        <w:lastRenderedPageBreak/>
         <w:t xml:space="preserve">Spaced repletion counteracts this by strategically timing review sessions of study material like flashcards just before they would naturally fade, this strengthens neural pathways and enhances long-term retention. Language learning benefits greatly from this, as learning and remembering vocab and kanji </w:t>
       </w:r>
       <w:r>
@@ -2499,27 +2488,13 @@
         <w:rPr>
           <w:lang w:val="en-GB"/>
         </w:rPr>
-        <w:t xml:space="preserve"> based on the autocorrelation methods [5</w:t>
-      </w:r>
-      <w:proofErr w:type="gramStart"/>
-      <w:r>
-        <w:rPr>
-          <w:lang w:val="en-GB"/>
-        </w:rPr>
-        <w:t xml:space="preserve">] </w:t>
-      </w:r>
-      <w:r>
-        <w:rPr>
-          <w:lang w:val="en-GB"/>
-        </w:rPr>
-        <w:t>.</w:t>
-      </w:r>
-      <w:proofErr w:type="gramEnd"/>
-      <w:r>
-        <w:rPr>
-          <w:lang w:val="en-GB"/>
-        </w:rPr>
-        <w:t xml:space="preserve"> It provides tools for detailed speech analysis from recording or real time. </w:t>
+        <w:t xml:space="preserve"> based on the autocorrelation methods [5] </w:t>
+      </w:r>
+      <w:r>
+        <w:rPr>
+          <w:lang w:val="en-GB"/>
+        </w:rPr>
+        <w:t xml:space="preserve">. It provides tools for detailed speech analysis from recording or real time. </w:t>
       </w:r>
       <w:r>
         <w:rPr>
@@ -2560,6 +2535,7 @@
         </w:numPr>
       </w:pPr>
       <w:r>
+        <w:lastRenderedPageBreak/>
         <w:t>Time resolution: 10ms intervals, sufficient for capturing mora-level transitions</w:t>
       </w:r>
     </w:p>
@@ -2588,7 +2564,6 @@
     <w:p>
       <w:pPr>
         <w:rPr>
-          <w:rFonts w:hint="eastAsia"/>
           <w:b/>
           <w:bCs/>
           <w:lang w:val="en-GB"/>
@@ -2834,7 +2809,6 @@
           <w:noProof/>
           <w:lang w:val="en-GB"/>
         </w:rPr>
-        <w:lastRenderedPageBreak/>
         <w:drawing>
           <wp:inline distT="0" distB="0" distL="0" distR="0" wp14:anchorId="5556CD62" wp14:editId="2CDE3901">
             <wp:extent cx="4864608" cy="3439072"/>
@@ -2968,11 +2942,6 @@
       </w:r>
     </w:p>
     <w:p>
-      <w:pPr>
-        <w:rPr>
-          <w:rFonts w:hint="eastAsia"/>
-        </w:rPr>
-      </w:pPr>
       <w:r>
         <w:t>These graph shows a clear change in pitch from low to high, the change from the first “</w:t>
       </w:r>
@@ -2996,6 +2965,7 @@
         <w:br/>
       </w:r>
       <w:r>
+        <w:lastRenderedPageBreak/>
         <w:br/>
       </w:r>
     </w:p>
@@ -3168,181 +3138,172 @@
       </w:pPr>
       <w:bookmarkStart w:id="5" w:name="_Toc212127606"/>
       <w:r>
+        <w:t>graph smoothing and signal processing</w:t>
+      </w:r>
+      <w:bookmarkEnd w:id="5"/>
+    </w:p>
+    <w:p>
+      <w:pPr>
+        <w:rPr>
+          <w:b/>
+          <w:bCs/>
+        </w:rPr>
+      </w:pPr>
+      <w:r>
+        <w:rPr>
+          <w:lang w:val="en-GB"/>
+        </w:rPr>
+        <w:t>Raw pitch extraction contains noise and vocal jitter, recording artefacts. To eliminate this, smoothing of the graph ensures the audio is cleaner more average, so that we can see clear changes in pitch overall</w:t>
+      </w:r>
+      <w:r>
+        <w:rPr>
+          <w:lang w:val="en-GB"/>
+        </w:rPr>
+        <w:br/>
+      </w:r>
+      <w:r>
+        <w:rPr>
+          <w:lang w:val="en-GB"/>
+        </w:rPr>
+        <w:br/>
+      </w:r>
+      <w:r>
+        <w:rPr>
+          <w:b/>
+          <w:bCs/>
+        </w:rPr>
+        <w:t>Moving Average Filtering:</w:t>
+      </w:r>
+      <w:r>
+        <w:t xml:space="preserve"> Provides temporal averaging to reduce high-frequency fluctuations while preserving overall contour shape </w:t>
+      </w:r>
+      <w:r>
+        <w:rPr>
+          <w:b/>
+          <w:bCs/>
+        </w:rPr>
+        <w:t>(Smith, 1997) [8]</w:t>
+      </w:r>
+    </w:p>
+    <w:p>
+      <w:r>
+        <w:rPr>
+          <w:b/>
+          <w:bCs/>
+        </w:rPr>
+        <w:t>Gaussian Smoothing:</w:t>
+      </w:r>
+      <w:r>
+        <w:t> Applies kernel-based smoothing that maintains natural pitch movement curvature, essential for preserving accent pattern characteristics.</w:t>
+      </w:r>
+    </w:p>
+    <w:p>
+      <w:r>
+        <w:rPr>
+          <w:b/>
+          <w:bCs/>
+        </w:rPr>
+        <w:t>Savitzky-Golay Filtering:</w:t>
+      </w:r>
+      <w:r>
+        <w:t xml:space="preserve"> Utilizes local polynomial regression to smooth signals while preserving critical features such as peak locations and transition points </w:t>
+      </w:r>
+      <w:r>
+        <w:rPr>
+          <w:b/>
+          <w:bCs/>
+        </w:rPr>
+        <w:t>[9]</w:t>
+      </w:r>
+    </w:p>
+    <w:p>
+      <w:r>
+        <w:t xml:space="preserve">The consensus-based approach, averaging results from all three methods, </w:t>
+      </w:r>
+      <w:r>
+        <w:t>shows clearer and smoother changes</w:t>
+      </w:r>
+      <w:r>
+        <w:t xml:space="preserve"> across varying recording conditions and speaker characteristics.</w:t>
+      </w:r>
+      <w:r>
+        <w:br/>
+      </w:r>
+      <w:r>
+        <w:br/>
+      </w:r>
+      <w:r>
         <w:lastRenderedPageBreak/>
-        <w:t>graph smoothing and signal processing</w:t>
-      </w:r>
-      <w:bookmarkEnd w:id="5"/>
-    </w:p>
-    <w:p>
-      <w:pPr>
-        <w:rPr>
-          <w:b/>
-          <w:bCs/>
-        </w:rPr>
-      </w:pPr>
-      <w:r>
-        <w:rPr>
-          <w:lang w:val="en-GB"/>
-        </w:rPr>
-        <w:t>Raw pitch extraction contains noise and vocal jitter, recording artefacts. To eliminate this, smoothing of the graph ensures the audio is cleaner more average, so that we can see clear changes in pitch overall</w:t>
-      </w:r>
-      <w:r>
-        <w:rPr>
-          <w:lang w:val="en-GB"/>
-        </w:rPr>
+        <w:t>Example using the word: “</w:t>
+      </w:r>
+      <w:proofErr w:type="spellStart"/>
+      <w:r>
+        <w:t>iru</w:t>
+      </w:r>
+      <w:proofErr w:type="spellEnd"/>
+      <w:r>
+        <w:t xml:space="preserve">” , in this graph both pronunciation (high- low </w:t>
+      </w:r>
+      <w:proofErr w:type="spellStart"/>
+      <w:r>
+        <w:t>atamadaka</w:t>
+      </w:r>
+      <w:proofErr w:type="spellEnd"/>
+      <w:r>
+        <w:t xml:space="preserve"> ) and (low-high </w:t>
+      </w:r>
+      <w:proofErr w:type="spellStart"/>
+      <w:r>
+        <w:t>heiban</w:t>
+      </w:r>
+      <w:proofErr w:type="spellEnd"/>
+      <w:r>
+        <w:t xml:space="preserve"> ) pitch patterns can be seen using a native female speakers recording. The average graphs shows a clearer change in pitch </w:t>
+      </w:r>
+      <w:r>
         <w:br/>
       </w:r>
       <w:r>
-        <w:rPr>
-          <w:lang w:val="en-GB"/>
-        </w:rPr>
         <w:br/>
       </w:r>
-      <w:r>
-        <w:rPr>
-          <w:b/>
-          <w:bCs/>
-        </w:rPr>
-        <w:t>Moving Average Filtering:</w:t>
-      </w:r>
-      <w:r>
-        <w:t xml:space="preserve"> Provides temporal averaging to reduce high-frequency fluctuations while preserving overall contour shape </w:t>
-      </w:r>
-      <w:r>
-        <w:rPr>
-          <w:b/>
-          <w:bCs/>
-        </w:rPr>
-        <w:t>(Smith, 1997)</w:t>
-      </w:r>
-      <w:r>
-        <w:rPr>
-          <w:b/>
-          <w:bCs/>
-        </w:rPr>
-        <w:t xml:space="preserve"> [8]</w:t>
-      </w:r>
-    </w:p>
-    <w:p>
-      <w:r>
-        <w:rPr>
-          <w:b/>
-          <w:bCs/>
-        </w:rPr>
-        <w:t>Gaussian Smoothing:</w:t>
-      </w:r>
-      <w:r>
-        <w:t> Applies kernel-based smoothing that maintains natural pitch movement curvature, essential for preserving accent pattern characteristics.</w:t>
-      </w:r>
-    </w:p>
-    <w:p>
-      <w:r>
-        <w:rPr>
-          <w:b/>
-          <w:bCs/>
-        </w:rPr>
-        <w:t>Savitzky-Golay Filtering:</w:t>
-      </w:r>
-      <w:r>
-        <w:t xml:space="preserve"> Utilizes local polynomial regression to smooth signals while preserving critical features such as peak locations and transition points </w:t>
-      </w:r>
-      <w:r>
-        <w:rPr>
-          <w:b/>
-          <w:bCs/>
-        </w:rPr>
-        <w:t>[9]</w:t>
-      </w:r>
-    </w:p>
-    <w:p>
-      <w:r>
-        <w:t xml:space="preserve">The consensus-based approach, averaging results from all three methods, </w:t>
-      </w:r>
-      <w:r>
-        <w:t>shows clearer and smoother changes</w:t>
-      </w:r>
-      <w:r>
-        <w:t xml:space="preserve"> across varying recording conditions and speaker characteristics.</w:t>
-      </w:r>
-      <w:r>
-        <w:br/>
-      </w:r>
-      <w:r>
-        <w:br/>
-        <w:t>Example using the word: “</w:t>
-      </w:r>
       <w:proofErr w:type="spellStart"/>
       <w:r>
         <w:t>iru</w:t>
       </w:r>
       <w:proofErr w:type="spellEnd"/>
-      <w:proofErr w:type="gramStart"/>
-      <w:r>
-        <w:t>” ,</w:t>
-      </w:r>
-      <w:proofErr w:type="gramEnd"/>
-      <w:r>
-        <w:t xml:space="preserve"> in this graph both pronunciation (high- low </w:t>
+      <w:r>
+        <w:t xml:space="preserve"> ( </w:t>
+      </w:r>
+      <w:r>
+        <w:rPr>
+          <w:rFonts w:hint="eastAsia"/>
+        </w:rPr>
+        <w:t>いる</w:t>
+      </w:r>
+      <w:r>
+        <w:rPr>
+          <w:rFonts w:hint="eastAsia"/>
+        </w:rPr>
+        <w:t>)</w:t>
+      </w:r>
+      <w:r>
+        <w:t xml:space="preserve"> pronounced using a high low pitch means to need </w:t>
       </w:r>
       <w:proofErr w:type="spellStart"/>
-      <w:proofErr w:type="gramStart"/>
-      <w:r>
-        <w:t>atamadaka</w:t>
+      <w:r>
+        <w:t>where as</w:t>
       </w:r>
       <w:proofErr w:type="spellEnd"/>
       <w:r>
-        <w:t xml:space="preserve"> )</w:t>
-      </w:r>
-      <w:proofErr w:type="gramEnd"/>
-      <w:r>
-        <w:t xml:space="preserve"> and (low-high </w:t>
+        <w:t>, “</w:t>
       </w:r>
       <w:proofErr w:type="spellStart"/>
-      <w:proofErr w:type="gramStart"/>
-      <w:r>
-        <w:t>heiban</w:t>
+      <w:r>
+        <w:t>iru</w:t>
       </w:r>
       <w:proofErr w:type="spellEnd"/>
       <w:r>
-        <w:t xml:space="preserve"> )</w:t>
-      </w:r>
-      <w:proofErr w:type="gramEnd"/>
-      <w:r>
-        <w:t xml:space="preserve"> pitch patterns can be seen using a </w:t>
-      </w:r>
-      <w:proofErr w:type="gramStart"/>
-      <w:r>
-        <w:t>native female speakers</w:t>
-      </w:r>
-      <w:proofErr w:type="gramEnd"/>
-      <w:r>
-        <w:t xml:space="preserve"> recording. The average graphs </w:t>
-      </w:r>
-      <w:proofErr w:type="gramStart"/>
-      <w:r>
-        <w:t>shows</w:t>
-      </w:r>
-      <w:proofErr w:type="gramEnd"/>
-      <w:r>
-        <w:t xml:space="preserve"> a clearer change in pitch </w:t>
-      </w:r>
-      <w:r>
-        <w:br/>
-      </w:r>
-      <w:r>
-        <w:br/>
-      </w:r>
-      <w:proofErr w:type="spellStart"/>
-      <w:r>
-        <w:t>iru</w:t>
-      </w:r>
-      <w:proofErr w:type="spellEnd"/>
-      <w:r>
-        <w:t xml:space="preserve"> </w:t>
-      </w:r>
-      <w:proofErr w:type="gramStart"/>
-      <w:r>
-        <w:t xml:space="preserve">( </w:t>
+        <w:t xml:space="preserve"> ( </w:t>
       </w:r>
       <w:r>
         <w:rPr>
@@ -3350,7 +3311,6 @@
         </w:rPr>
         <w:t>いる</w:t>
       </w:r>
-      <w:proofErr w:type="gramEnd"/>
       <w:r>
         <w:rPr>
           <w:rFonts w:hint="eastAsia"/>
@@ -3358,47 +3318,14 @@
         <w:t>)</w:t>
       </w:r>
       <w:r>
-        <w:t xml:space="preserve"> pronounced using a high low pitch means to need </w:t>
-      </w:r>
-      <w:proofErr w:type="spellStart"/>
-      <w:r>
-        <w:t>where as</w:t>
-      </w:r>
-      <w:proofErr w:type="spellEnd"/>
-      <w:r>
-        <w:t>, “</w:t>
-      </w:r>
-      <w:proofErr w:type="spellStart"/>
-      <w:r>
-        <w:t>iru</w:t>
-      </w:r>
-      <w:proofErr w:type="spellEnd"/>
-      <w:r>
-        <w:t xml:space="preserve"> </w:t>
-      </w:r>
-      <w:proofErr w:type="gramStart"/>
-      <w:r>
-        <w:t xml:space="preserve">( </w:t>
-      </w:r>
-      <w:r>
-        <w:rPr>
-          <w:rFonts w:hint="eastAsia"/>
-        </w:rPr>
-        <w:t>いる</w:t>
-      </w:r>
-      <w:proofErr w:type="gramEnd"/>
-      <w:r>
-        <w:rPr>
-          <w:rFonts w:hint="eastAsia"/>
-        </w:rPr>
-        <w:t>)</w:t>
-      </w:r>
-      <w:r>
         <w:t xml:space="preserve">” pronounced with low high pitch means to be. </w:t>
       </w:r>
     </w:p>
     <w:p>
       <w:r>
+        <w:rPr>
+          <w:noProof/>
+        </w:rPr>
         <w:drawing>
           <wp:inline distT="0" distB="0" distL="0" distR="0" wp14:anchorId="6344A6CC" wp14:editId="272EDC92">
             <wp:extent cx="5731510" cy="4160520"/>
@@ -3595,7 +3522,6 @@
         <w:rPr>
           <w:lang w:val="en-GB"/>
         </w:rPr>
-        <w:lastRenderedPageBreak/>
         <w:t>Error detection in pitch for users</w:t>
       </w:r>
       <w:bookmarkEnd w:id="6"/>
@@ -3678,6 +3604,9 @@
       </w:r>
       <w:r>
         <w:br/>
+      </w:r>
+      <w:r>
+        <w:lastRenderedPageBreak/>
         <w:t xml:space="preserve">pitch accent by x amount of </w:t>
       </w:r>
       <w:proofErr w:type="spellStart"/>
@@ -3686,10 +3615,7 @@
       </w:r>
       <w:proofErr w:type="spellEnd"/>
       <w:r>
-        <w:t xml:space="preserve"> to be considered correct</w:t>
-      </w:r>
-      <w:r>
-        <w:t xml:space="preserve"> </w:t>
+        <w:t xml:space="preserve"> to be considered correct </w:t>
       </w:r>
       <w:r>
         <w:t>alongside Dynamic Time warping</w:t>
@@ -3902,58 +3828,64 @@
         <w:rPr>
           <w:lang w:val="en-GB"/>
         </w:rPr>
+        <w:t>Development</w:t>
+      </w:r>
+      <w:bookmarkEnd w:id="8"/>
+    </w:p>
+    <w:p>
+      <w:pPr>
+        <w:pStyle w:val="Heading2"/>
+        <w:rPr>
+          <w:b/>
+          <w:bCs/>
+        </w:rPr>
+      </w:pPr>
+      <w:bookmarkStart w:id="9" w:name="_Toc212127610"/>
+      <w:r>
+        <w:rPr>
+          <w:b/>
+          <w:bCs/>
+        </w:rPr>
+        <w:t>Flutter Cross-Platform Development</w:t>
+      </w:r>
+      <w:bookmarkEnd w:id="9"/>
+    </w:p>
+    <w:p>
+      <w:pPr>
+        <w:rPr>
+          <w:lang w:val="en-GB"/>
+        </w:rPr>
+      </w:pPr>
+      <w:r>
+        <w:rPr>
+          <w:lang w:val="en-GB"/>
+        </w:rPr>
+        <w:t xml:space="preserve">Flutter provides a </w:t>
+      </w:r>
+      <w:r>
+        <w:rPr>
+          <w:lang w:val="en-GB"/>
+        </w:rPr>
+        <w:t>good</w:t>
+      </w:r>
+      <w:r>
+        <w:rPr>
+          <w:lang w:val="en-GB"/>
+        </w:rPr>
+        <w:t xml:space="preserve"> framework for developing cross-platform mobile applications using Dart programming language.</w:t>
+      </w:r>
+      <w:r>
+        <w:rPr>
+          <w:lang w:val="en-GB"/>
+        </w:rPr>
+        <w:t xml:space="preserve"> Since I used Flutter/dart and android studio in my last project I am comfortable on the workspace. Flutter is </w:t>
+      </w:r>
+      <w:r>
+        <w:rPr>
+          <w:lang w:val="en-GB"/>
+        </w:rPr>
         <w:lastRenderedPageBreak/>
-        <w:t>Development</w:t>
-      </w:r>
-      <w:bookmarkEnd w:id="8"/>
-    </w:p>
-    <w:p>
-      <w:pPr>
-        <w:pStyle w:val="Heading2"/>
-        <w:rPr>
-          <w:b/>
-          <w:bCs/>
-        </w:rPr>
-      </w:pPr>
-      <w:bookmarkStart w:id="9" w:name="_Toc212127610"/>
-      <w:r>
-        <w:rPr>
-          <w:b/>
-          <w:bCs/>
-        </w:rPr>
-        <w:t>Flutter Cross-Platform Development</w:t>
-      </w:r>
-      <w:bookmarkEnd w:id="9"/>
-    </w:p>
-    <w:p>
-      <w:pPr>
-        <w:rPr>
-          <w:lang w:val="en-GB"/>
-        </w:rPr>
-      </w:pPr>
-      <w:r>
-        <w:rPr>
-          <w:lang w:val="en-GB"/>
-        </w:rPr>
-        <w:t xml:space="preserve">Flutter provides a </w:t>
-      </w:r>
-      <w:r>
-        <w:rPr>
-          <w:lang w:val="en-GB"/>
-        </w:rPr>
-        <w:t>good</w:t>
-      </w:r>
-      <w:r>
-        <w:rPr>
-          <w:lang w:val="en-GB"/>
-        </w:rPr>
-        <w:t xml:space="preserve"> framework for developing cross-platform mobile applications using Dart programming language.</w:t>
-      </w:r>
-      <w:r>
-        <w:rPr>
-          <w:lang w:val="en-GB"/>
-        </w:rPr>
-        <w:t xml:space="preserve"> Since I used Flutter/dart and android studio in my last project I am comfortable on the workspace. Flutter is a </w:t>
+        <w:t xml:space="preserve">a </w:t>
       </w:r>
       <w:r>
         <w:rPr>
@@ -4227,14 +4159,7 @@
           <w:i/>
           <w:iCs/>
         </w:rPr>
-        <w:t xml:space="preserve">” </w:t>
-      </w:r>
-      <w:r>
-        <w:rPr>
-          <w:i/>
-          <w:iCs/>
-        </w:rPr>
-        <w:t xml:space="preserve">Firebase Realtime Database and Cloud </w:t>
+        <w:t xml:space="preserve">” Firebase Realtime Database and Cloud </w:t>
       </w:r>
       <w:proofErr w:type="spellStart"/>
       <w:r>
@@ -4679,38 +4604,11 @@
     </w:p>
     <w:p>
       <w:pPr>
-        <w:rPr>
-          <w:lang w:val="en-GB"/>
-        </w:rPr>
-      </w:pPr>
-    </w:p>
-    <w:p>
-      <w:pPr>
-        <w:rPr>
-          <w:lang w:val="en-GB"/>
-        </w:rPr>
-      </w:pPr>
-    </w:p>
-    <w:p>
-      <w:pPr>
-        <w:rPr>
-          <w:lang w:val="en-GB"/>
-        </w:rPr>
-      </w:pPr>
-    </w:p>
-    <w:p>
-      <w:pPr>
-        <w:rPr>
-          <w:lang w:val="en-GB"/>
-        </w:rPr>
-      </w:pPr>
-    </w:p>
-    <w:p>
-      <w:pPr>
         <w:pStyle w:val="Heading1"/>
       </w:pPr>
       <w:bookmarkStart w:id="13" w:name="_Toc212127614"/>
       <w:r>
+        <w:lastRenderedPageBreak/>
         <w:t>References</w:t>
       </w:r>
       <w:bookmarkEnd w:id="13"/>
@@ -4764,13 +4662,7 @@
           <w:rPr>
             <w:rStyle w:val="Hyperlink"/>
           </w:rPr>
-          <w:t>https://www.kanshudo.com/howto/pitch</w:t>
-        </w:r>
-        <w:r>
-          <w:rPr>
-            <w:rStyle w:val="Hyperlink"/>
-          </w:rPr>
-          <w:t xml:space="preserve"> </w:t>
+          <w:t xml:space="preserve">https://www.kanshudo.com/howto/pitch </w:t>
         </w:r>
         <w:r>
           <w:rPr>
@@ -4816,13 +4708,7 @@
           <w:rPr>
             <w:rStyle w:val="Hyperlink"/>
           </w:rPr>
-          <w:t>https://www.sciencedirect.com/science/article/abs/pii/S0346251X16000373</w:t>
-        </w:r>
-        <w:r>
-          <w:rPr>
-            <w:rStyle w:val="Hyperlink"/>
-          </w:rPr>
-          <w:t xml:space="preserve"> </w:t>
+          <w:t xml:space="preserve">https://www.sciencedirect.com/science/article/abs/pii/S0346251X16000373 </w:t>
         </w:r>
         <w:r>
           <w:rPr>
@@ -4896,7 +4782,6 @@
         <w:t xml:space="preserve">[4] Parselmouth </w:t>
       </w:r>
       <w:proofErr w:type="spellStart"/>
-      <w:proofErr w:type="gramStart"/>
       <w:r>
         <w:rPr>
           <w:b/>
@@ -4910,15 +4795,7 @@
           <w:b/>
           <w:bCs/>
         </w:rPr>
-        <w:t xml:space="preserve"> ,</w:t>
-      </w:r>
-      <w:proofErr w:type="gramEnd"/>
-      <w:r>
-        <w:rPr>
-          <w:b/>
-          <w:bCs/>
-        </w:rPr>
-        <w:t xml:space="preserve"> </w:t>
+        <w:t xml:space="preserve"> , </w:t>
       </w:r>
       <w:hyperlink r:id="rId20" w:history="1">
         <w:r>
@@ -4974,13 +4851,7 @@
           <w:rPr>
             <w:rStyle w:val="Hyperlink"/>
           </w:rPr>
-          <w:t>https://www.fon.hum.uva.nl/paul/papers/Proceedings_1993.pdf</w:t>
-        </w:r>
-        <w:r>
-          <w:rPr>
-            <w:rStyle w:val="Hyperlink"/>
-          </w:rPr>
-          <w:t xml:space="preserve"> </w:t>
+          <w:t xml:space="preserve">https://www.fon.hum.uva.nl/paul/papers/Proceedings_1993.pdf </w:t>
         </w:r>
         <w:r>
           <w:rPr>
@@ -4988,7 +4859,33 @@
             <w:b/>
             <w:bCs/>
           </w:rPr>
-          <w:t xml:space="preserve">accessed </w:t>
+          <w:t>accessed 19/10/2025</w:t>
+        </w:r>
+      </w:hyperlink>
+    </w:p>
+    <w:p/>
+    <w:p>
+      <w:pPr>
+        <w:pStyle w:val="ListParagraph"/>
+        <w:numPr>
+          <w:ilvl w:val="0"/>
+          <w:numId w:val="3"/>
+        </w:numPr>
+      </w:pPr>
+      <w:r>
+        <w:rPr>
+          <w:rFonts w:hint="eastAsia"/>
+          <w:b/>
+          <w:bCs/>
+        </w:rPr>
+        <w:t xml:space="preserve">[6] Pitch accent dictionary, </w:t>
+      </w:r>
+      <w:hyperlink r:id="rId22" w:history="1">
+        <w:r>
+          <w:rPr>
+            <w:rStyle w:val="Hyperlink"/>
+          </w:rPr>
+          <w:t xml:space="preserve">https://www.gavo.t.u-tokyo.ac.jp/ojad/search </w:t>
         </w:r>
         <w:r>
           <w:rPr>
@@ -4996,7 +4893,32 @@
             <w:b/>
             <w:bCs/>
           </w:rPr>
-          <w:t>19</w:t>
+          <w:t>accessed 20/10/2025</w:t>
+        </w:r>
+      </w:hyperlink>
+    </w:p>
+    <w:p/>
+    <w:p>
+      <w:pPr>
+        <w:pStyle w:val="ListParagraph"/>
+        <w:numPr>
+          <w:ilvl w:val="0"/>
+          <w:numId w:val="3"/>
+        </w:numPr>
+      </w:pPr>
+      <w:r>
+        <w:rPr>
+          <w:b/>
+          <w:bCs/>
+        </w:rPr>
+        <w:t xml:space="preserve">[7] smoothing average, Steven W. Smith </w:t>
+      </w:r>
+      <w:hyperlink r:id="rId23" w:history="1">
+        <w:r>
+          <w:rPr>
+            <w:rStyle w:val="Hyperlink"/>
+          </w:rPr>
+          <w:t xml:space="preserve">https://www.dspguide.com/ch15/5.htm </w:t>
         </w:r>
         <w:r>
           <w:rPr>
@@ -5004,7 +4926,7 @@
             <w:b/>
             <w:bCs/>
           </w:rPr>
-          <w:t>/10/2025</w:t>
+          <w:t>accessed 20/10/2025</w:t>
         </w:r>
       </w:hyperlink>
     </w:p>
@@ -5019,24 +4941,40 @@
       </w:pPr>
       <w:r>
         <w:rPr>
-          <w:rFonts w:hint="eastAsia"/>
-          <w:b/>
-          <w:bCs/>
-        </w:rPr>
-        <w:t xml:space="preserve">[6] Pitch accent dictionary, </w:t>
-      </w:r>
-      <w:hyperlink r:id="rId22" w:history="1">
+          <w:b/>
+          <w:bCs/>
+        </w:rPr>
+        <w:t xml:space="preserve">[8] </w:t>
+      </w:r>
+      <w:proofErr w:type="spellStart"/>
+      <w:r>
+        <w:rPr>
+          <w:b/>
+          <w:bCs/>
+        </w:rPr>
+        <w:t>Savitzky</w:t>
+      </w:r>
+      <w:proofErr w:type="spellEnd"/>
+      <w:r>
+        <w:rPr>
+          <w:b/>
+          <w:bCs/>
+        </w:rPr>
+        <w:t>-Golay Filter</w:t>
+      </w:r>
+      <w:r>
+        <w:rPr>
+          <w:b/>
+          <w:bCs/>
+        </w:rPr>
+        <w:t xml:space="preserve">, </w:t>
+      </w:r>
+      <w:hyperlink r:id="rId24" w:history="1">
         <w:r>
           <w:rPr>
             <w:rStyle w:val="Hyperlink"/>
           </w:rPr>
-          <w:t>https://www.gavo.t.u-tokyo.ac.jp/ojad/search</w:t>
-        </w:r>
-        <w:r>
-          <w:rPr>
-            <w:rStyle w:val="Hyperlink"/>
-          </w:rPr>
-          <w:t xml:space="preserve"> </w:t>
+          <w:t xml:space="preserve">https://medium.com/pythoneers/introduction-to-the-savitzky-golay-filter-a-comprehensive-guide-using-python-b2dd07a8e2ce </w:t>
         </w:r>
         <w:r>
           <w:rPr>
@@ -5044,23 +4982,7 @@
             <w:b/>
             <w:bCs/>
           </w:rPr>
-          <w:t xml:space="preserve">accessed </w:t>
-        </w:r>
-        <w:r>
-          <w:rPr>
-            <w:rStyle w:val="Hyperlink"/>
-            <w:b/>
-            <w:bCs/>
-          </w:rPr>
-          <w:t>20</w:t>
-        </w:r>
-        <w:r>
-          <w:rPr>
-            <w:rStyle w:val="Hyperlink"/>
-            <w:b/>
-            <w:bCs/>
-          </w:rPr>
-          <w:t>/10/2025</w:t>
+          <w:t>accessed 20/10/2025</w:t>
         </w:r>
       </w:hyperlink>
     </w:p>
@@ -5078,139 +5000,7 @@
           <w:b/>
           <w:bCs/>
         </w:rPr>
-        <w:t xml:space="preserve">[7] smoothing average, Steven W. Smith </w:t>
-      </w:r>
-      <w:hyperlink r:id="rId23" w:history="1">
-        <w:r>
-          <w:rPr>
-            <w:rStyle w:val="Hyperlink"/>
-          </w:rPr>
-          <w:t>https://www.dspguide.com/ch15/5.htm</w:t>
-        </w:r>
-        <w:r>
-          <w:rPr>
-            <w:rStyle w:val="Hyperlink"/>
-          </w:rPr>
-          <w:t xml:space="preserve"> </w:t>
-        </w:r>
-        <w:r>
-          <w:rPr>
-            <w:rStyle w:val="Hyperlink"/>
-            <w:b/>
-            <w:bCs/>
-          </w:rPr>
-          <w:t xml:space="preserve">accessed </w:t>
-        </w:r>
-        <w:r>
-          <w:rPr>
-            <w:rStyle w:val="Hyperlink"/>
-            <w:b/>
-            <w:bCs/>
-          </w:rPr>
-          <w:t>20</w:t>
-        </w:r>
-        <w:r>
-          <w:rPr>
-            <w:rStyle w:val="Hyperlink"/>
-            <w:b/>
-            <w:bCs/>
-          </w:rPr>
-          <w:t>/10/2025</w:t>
-        </w:r>
-      </w:hyperlink>
-    </w:p>
-    <w:p/>
-    <w:p>
-      <w:pPr>
-        <w:pStyle w:val="ListParagraph"/>
-        <w:numPr>
-          <w:ilvl w:val="0"/>
-          <w:numId w:val="3"/>
-        </w:numPr>
-      </w:pPr>
-      <w:r>
-        <w:rPr>
-          <w:b/>
-          <w:bCs/>
-        </w:rPr>
-        <w:t xml:space="preserve">[8] </w:t>
-      </w:r>
-      <w:proofErr w:type="spellStart"/>
-      <w:r>
-        <w:rPr>
-          <w:b/>
-          <w:bCs/>
-        </w:rPr>
-        <w:t>Savitzky</w:t>
-      </w:r>
-      <w:proofErr w:type="spellEnd"/>
-      <w:r>
-        <w:rPr>
-          <w:b/>
-          <w:bCs/>
-        </w:rPr>
-        <w:t>-Golay Filter</w:t>
-      </w:r>
-      <w:r>
-        <w:rPr>
-          <w:b/>
-          <w:bCs/>
-        </w:rPr>
-        <w:t xml:space="preserve">, </w:t>
-      </w:r>
-      <w:hyperlink r:id="rId24" w:history="1">
-        <w:r>
-          <w:rPr>
-            <w:rStyle w:val="Hyperlink"/>
-          </w:rPr>
-          <w:t>https://medium.com/pythoneers/introduction-to-the-savitzky-golay-filter-a-comprehensive-guide-using-python-b2dd07a8e2ce</w:t>
-        </w:r>
-        <w:r>
-          <w:rPr>
-            <w:rStyle w:val="Hyperlink"/>
-          </w:rPr>
-          <w:t xml:space="preserve"> </w:t>
-        </w:r>
-        <w:r>
-          <w:rPr>
-            <w:rStyle w:val="Hyperlink"/>
-            <w:b/>
-            <w:bCs/>
-          </w:rPr>
-          <w:t xml:space="preserve">accessed </w:t>
-        </w:r>
-        <w:r>
-          <w:rPr>
-            <w:rStyle w:val="Hyperlink"/>
-            <w:b/>
-            <w:bCs/>
-          </w:rPr>
-          <w:t>20</w:t>
-        </w:r>
-        <w:r>
-          <w:rPr>
-            <w:rStyle w:val="Hyperlink"/>
-            <w:b/>
-            <w:bCs/>
-          </w:rPr>
-          <w:t>/10/2025</w:t>
-        </w:r>
-      </w:hyperlink>
-    </w:p>
-    <w:p/>
-    <w:p>
-      <w:pPr>
-        <w:pStyle w:val="ListParagraph"/>
-        <w:numPr>
-          <w:ilvl w:val="0"/>
-          <w:numId w:val="3"/>
-        </w:numPr>
-      </w:pPr>
-      <w:r>
-        <w:rPr>
-          <w:b/>
-          <w:bCs/>
-        </w:rPr>
+        <w:lastRenderedPageBreak/>
         <w:t>[9] Dynamic Time warming</w:t>
       </w:r>
       <w:r>
@@ -5221,13 +5011,7 @@
           <w:rPr>
             <w:rStyle w:val="Hyperlink"/>
           </w:rPr>
-          <w:t>https://link.springer.com/chapter/10.1007/978-3-540-74048-3_4</w:t>
-        </w:r>
-        <w:r>
-          <w:rPr>
-            <w:rStyle w:val="Hyperlink"/>
-          </w:rPr>
-          <w:t xml:space="preserve"> </w:t>
+          <w:t xml:space="preserve">https://link.springer.com/chapter/10.1007/978-3-540-74048-3_4 </w:t>
         </w:r>
         <w:r>
           <w:rPr>
@@ -5268,7 +5052,32 @@
             <w:b/>
             <w:bCs/>
           </w:rPr>
-          <w:t xml:space="preserve"> </w:t>
+          <w:t xml:space="preserve"> accessed 18/10/2025</w:t>
+        </w:r>
+      </w:hyperlink>
+    </w:p>
+    <w:p/>
+    <w:p>
+      <w:pPr>
+        <w:pStyle w:val="ListParagraph"/>
+        <w:numPr>
+          <w:ilvl w:val="0"/>
+          <w:numId w:val="3"/>
+        </w:numPr>
+      </w:pPr>
+      <w:r>
+        <w:rPr>
+          <w:b/>
+          <w:bCs/>
+        </w:rPr>
+        <w:t xml:space="preserve">[11] Firebase authentication, </w:t>
+      </w:r>
+      <w:hyperlink r:id="rId27" w:history="1">
+        <w:r>
+          <w:rPr>
+            <w:rStyle w:val="Hyperlink"/>
+          </w:rPr>
+          <w:t xml:space="preserve">https://firebase.google.com/docs/auth/where-to-start </w:t>
         </w:r>
         <w:r>
           <w:rPr>
@@ -5276,62 +5085,7 @@
             <w:b/>
             <w:bCs/>
           </w:rPr>
-          <w:t>accessed 18/10/2025</w:t>
-        </w:r>
-      </w:hyperlink>
-    </w:p>
-    <w:p/>
-    <w:p>
-      <w:pPr>
-        <w:pStyle w:val="ListParagraph"/>
-        <w:numPr>
-          <w:ilvl w:val="0"/>
-          <w:numId w:val="3"/>
-        </w:numPr>
-      </w:pPr>
-      <w:r>
-        <w:rPr>
-          <w:b/>
-          <w:bCs/>
-        </w:rPr>
-        <w:t xml:space="preserve">[11] Firebase authentication, </w:t>
-      </w:r>
-      <w:hyperlink r:id="rId27" w:history="1">
-        <w:r>
-          <w:rPr>
-            <w:rStyle w:val="Hyperlink"/>
-          </w:rPr>
-          <w:t>https://firebase.google.com/docs/auth/where-to-start</w:t>
-        </w:r>
-        <w:r>
-          <w:rPr>
-            <w:rStyle w:val="Hyperlink"/>
-          </w:rPr>
-          <w:t xml:space="preserve"> </w:t>
-        </w:r>
-        <w:r>
-          <w:rPr>
-            <w:rStyle w:val="Hyperlink"/>
-            <w:b/>
-            <w:bCs/>
-          </w:rPr>
-          <w:t xml:space="preserve">accessed </w:t>
-        </w:r>
-        <w:r>
-          <w:rPr>
-            <w:rStyle w:val="Hyperlink"/>
-            <w:b/>
-            <w:bCs/>
-          </w:rPr>
-          <w:t>23</w:t>
-        </w:r>
-        <w:r>
-          <w:rPr>
-            <w:rStyle w:val="Hyperlink"/>
-            <w:b/>
-            <w:bCs/>
-          </w:rPr>
-          <w:t>/10/2025</w:t>
+          <w:t>accessed 23/10/2025</w:t>
         </w:r>
       </w:hyperlink>
     </w:p>
@@ -5394,14 +5148,7 @@
           <w:b/>
           <w:bCs/>
         </w:rPr>
-        <w:t xml:space="preserve"> </w:t>
-      </w:r>
-      <w:r>
-        <w:rPr>
-          <w:b/>
-          <w:bCs/>
-        </w:rPr>
-        <w:t>23</w:t>
+        <w:t xml:space="preserve"> 23</w:t>
       </w:r>
       <w:r>
         <w:rPr>
@@ -5414,46 +5161,6 @@
     <w:p>
       <w:pPr>
         <w:ind w:left="360"/>
-        <w:rPr>
-          <w:b/>
-          <w:bCs/>
-        </w:rPr>
-      </w:pPr>
-    </w:p>
-    <w:p>
-      <w:pPr>
-        <w:rPr>
-          <w:b/>
-          <w:bCs/>
-        </w:rPr>
-      </w:pPr>
-    </w:p>
-    <w:p>
-      <w:pPr>
-        <w:rPr>
-          <w:b/>
-          <w:bCs/>
-        </w:rPr>
-      </w:pPr>
-    </w:p>
-    <w:p>
-      <w:pPr>
-        <w:rPr>
-          <w:b/>
-          <w:bCs/>
-        </w:rPr>
-      </w:pPr>
-    </w:p>
-    <w:p>
-      <w:pPr>
-        <w:rPr>
-          <w:b/>
-          <w:bCs/>
-        </w:rPr>
-      </w:pPr>
-    </w:p>
-    <w:p>
-      <w:pPr>
         <w:rPr>
           <w:b/>
           <w:bCs/>
@@ -5661,13 +5368,7 @@
           <w:rPr>
             <w:rStyle w:val="Hyperlink"/>
           </w:rPr>
-          <w:t>https://www.thoughtco.com/the-most-frequently-used-kanji-2028155</w:t>
-        </w:r>
-        <w:r>
-          <w:rPr>
-            <w:rStyle w:val="Hyperlink"/>
-          </w:rPr>
-          <w:t xml:space="preserve"> </w:t>
+          <w:t xml:space="preserve">https://www.thoughtco.com/the-most-frequently-used-kanji-2028155 </w:t>
         </w:r>
         <w:r>
           <w:rPr>
@@ -5675,23 +5376,7 @@
             <w:b/>
             <w:bCs/>
           </w:rPr>
-          <w:t xml:space="preserve">accessed </w:t>
-        </w:r>
-        <w:r>
-          <w:rPr>
-            <w:rStyle w:val="Hyperlink"/>
-            <w:b/>
-            <w:bCs/>
-          </w:rPr>
-          <w:t>20</w:t>
-        </w:r>
-        <w:r>
-          <w:rPr>
-            <w:rStyle w:val="Hyperlink"/>
-            <w:b/>
-            <w:bCs/>
-          </w:rPr>
-          <w:t>/10/2025</w:t>
+          <w:t>accessed 20/10/2025</w:t>
         </w:r>
       </w:hyperlink>
     </w:p>
@@ -5723,7 +5408,6 @@
         <w:t xml:space="preserve"> the word </w:t>
       </w:r>
       <w:proofErr w:type="spellStart"/>
-      <w:proofErr w:type="gramStart"/>
       <w:r>
         <w:rPr>
           <w:b/>
@@ -5737,15 +5421,7 @@
           <w:b/>
           <w:bCs/>
         </w:rPr>
-        <w:t xml:space="preserve"> ,</w:t>
-      </w:r>
-      <w:proofErr w:type="gramEnd"/>
-      <w:r>
-        <w:rPr>
-          <w:b/>
-          <w:bCs/>
-        </w:rPr>
-        <w:t xml:space="preserve"> </w:t>
+        <w:t xml:space="preserve"> , </w:t>
       </w:r>
       <w:hyperlink r:id="rId31" w:history="1">
         <w:r>
@@ -5945,7 +5621,7 @@
   <w:endnote w:type="separator" w:id="-1">
     <w:p>
       <w:pPr>
-        <w:spacing w:before="0" w:after="0" w:line="240" w:lineRule="auto"/>
+        <w:spacing w:after="0" w:line="240" w:lineRule="auto"/>
       </w:pPr>
       <w:r>
         <w:separator/>
@@ -5955,7 +5631,7 @@
   <w:endnote w:type="continuationSeparator" w:id="0">
     <w:p>
       <w:pPr>
-        <w:spacing w:before="0" w:after="0" w:line="240" w:lineRule="auto"/>
+        <w:spacing w:after="0" w:line="240" w:lineRule="auto"/>
       </w:pPr>
       <w:r>
         <w:continuationSeparator/>
@@ -6023,7 +5699,7 @@
   <w:footnote w:type="separator" w:id="-1">
     <w:p>
       <w:pPr>
-        <w:spacing w:before="0" w:after="0" w:line="240" w:lineRule="auto"/>
+        <w:spacing w:after="0" w:line="240" w:lineRule="auto"/>
       </w:pPr>
       <w:r>
         <w:separator/>
@@ -6033,7 +5709,7 @@
   <w:footnote w:type="continuationSeparator" w:id="0">
     <w:p>
       <w:pPr>
-        <w:spacing w:before="0" w:after="0" w:line="240" w:lineRule="auto"/>
+        <w:spacing w:after="0" w:line="240" w:lineRule="auto"/>
       </w:pPr>
       <w:r>
         <w:continuationSeparator/>
@@ -7492,7 +7168,16 @@
   <w:style w:type="paragraph" w:default="1" w:styleId="Normal">
     <w:name w:val="Normal"/>
     <w:qFormat/>
-    <w:rsid w:val="00162652"/>
+    <w:rsid w:val="004C425B"/>
+    <w:pPr>
+      <w:spacing w:before="0" w:after="160" w:line="278" w:lineRule="auto"/>
+    </w:pPr>
+    <w:rPr>
+      <w:kern w:val="2"/>
+      <w:sz w:val="24"/>
+      <w:szCs w:val="24"/>
+      <w14:ligatures w14:val="standardContextual"/>
+    </w:rPr>
   </w:style>
   <w:style w:type="paragraph" w:styleId="Heading1">
     <w:name w:val="heading 1"/>
@@ -7705,8 +7390,9 @@
   <w:style w:type="character" w:default="1" w:styleId="DefaultParagraphFont">
     <w:name w:val="Default Paragraph Font"/>
     <w:uiPriority w:val="1"/>
+    <w:semiHidden/>
     <w:unhideWhenUsed/>
-    <w:rsid w:val="003A0C0F"/>
+    <w:rsid w:val="004C425B"/>
   </w:style>
   <w:style w:type="table" w:default="1" w:styleId="TableNormal">
     <w:name w:val="Normal Table"/>
@@ -7728,7 +7414,7 @@
     <w:uiPriority w:val="99"/>
     <w:semiHidden/>
     <w:unhideWhenUsed/>
-    <w:rsid w:val="003A0C0F"/>
+    <w:rsid w:val="004C425B"/>
   </w:style>
   <w:style w:type="character" w:customStyle="1" w:styleId="Heading1Char">
     <w:name w:val="Heading 1 Char"/>
@@ -7861,7 +7547,7 @@
     <w:qFormat/>
     <w:rsid w:val="003A0C0F"/>
     <w:pPr>
-      <w:spacing w:before="0" w:after="0"/>
+      <w:spacing w:after="0"/>
     </w:pPr>
     <w:rPr>
       <w:rFonts w:asciiTheme="majorHAnsi" w:eastAsiaTheme="majorEastAsia" w:hAnsiTheme="majorHAnsi" w:cstheme="majorBidi"/>
@@ -7896,7 +7582,7 @@
     <w:qFormat/>
     <w:rsid w:val="003A0C0F"/>
     <w:pPr>
-      <w:spacing w:before="0" w:after="500" w:line="240" w:lineRule="auto"/>
+      <w:spacing w:after="500" w:line="240" w:lineRule="auto"/>
     </w:pPr>
     <w:rPr>
       <w:caps/>
@@ -7931,8 +7617,6 @@
     <w:rPr>
       <w:i/>
       <w:iCs/>
-      <w:sz w:val="24"/>
-      <w:szCs w:val="24"/>
     </w:rPr>
   </w:style>
   <w:style w:type="character" w:customStyle="1" w:styleId="QuoteChar">
@@ -7987,8 +7671,6 @@
     </w:pPr>
     <w:rPr>
       <w:color w:val="052F61" w:themeColor="accent1"/>
-      <w:sz w:val="24"/>
-      <w:szCs w:val="24"/>
     </w:rPr>
   </w:style>
   <w:style w:type="character" w:customStyle="1" w:styleId="IntenseQuoteChar">
@@ -8146,7 +7828,7 @@
         <w:tab w:val="center" w:pos="4513"/>
         <w:tab w:val="right" w:pos="9026"/>
       </w:tabs>
-      <w:spacing w:before="0" w:after="0" w:line="240" w:lineRule="auto"/>
+      <w:spacing w:after="0" w:line="240" w:lineRule="auto"/>
     </w:pPr>
   </w:style>
   <w:style w:type="character" w:customStyle="1" w:styleId="HeaderChar">
@@ -8168,7 +7850,7 @@
         <w:tab w:val="center" w:pos="4513"/>
         <w:tab w:val="right" w:pos="9026"/>
       </w:tabs>
-      <w:spacing w:before="0" w:after="0" w:line="240" w:lineRule="auto"/>
+      <w:spacing w:after="0" w:line="240" w:lineRule="auto"/>
     </w:pPr>
   </w:style>
   <w:style w:type="character" w:customStyle="1" w:styleId="FooterChar">

</xml_diff>

<commit_message>
skeleton code for ui, small changes to documentation
</commit_message>
<xml_diff>
--- a/Documentation/Abdullahi Hafza - Research Document Version One.docx
+++ b/Documentation/Abdullahi Hafza - Research Document Version One.docx
@@ -1556,21 +1556,21 @@
         <w:rPr>
           <w:lang w:val="en-GB"/>
         </w:rPr>
-        <w:t xml:space="preserve"> second language learners, especially those from non-pitch accent languages. English has a stress accent which uses the loudness and duration where as Japanese uses pitch changes, according to </w:t>
-      </w:r>
-      <w:proofErr w:type="spellStart"/>
-      <w:r>
-        <w:rPr>
-          <w:lang w:val="en-GB"/>
-        </w:rPr>
-        <w:t>Kanshudo</w:t>
-      </w:r>
-      <w:proofErr w:type="spellEnd"/>
-      <w:r>
-        <w:rPr>
-          <w:lang w:val="en-GB"/>
-        </w:rPr>
-        <w:t xml:space="preserve"> </w:t>
+        <w:t xml:space="preserve"> second language learners, especially those from non-pitch accent languages. English has a stress accent which uses the loudness and duration </w:t>
+      </w:r>
+      <w:proofErr w:type="gramStart"/>
+      <w:r>
+        <w:rPr>
+          <w:lang w:val="en-GB"/>
+        </w:rPr>
+        <w:t>where as</w:t>
+      </w:r>
+      <w:proofErr w:type="gramEnd"/>
+      <w:r>
+        <w:rPr>
+          <w:lang w:val="en-GB"/>
+        </w:rPr>
+        <w:t xml:space="preserve"> Japanese uses pitch changes, according to Kanshudo </w:t>
       </w:r>
       <w:r>
         <w:rPr>
@@ -1627,72 +1627,8 @@
           <w:iCs/>
           <w:lang w:val="en-GB"/>
         </w:rPr>
-        <w:t xml:space="preserve"> </w:t>
-      </w:r>
-      <w:proofErr w:type="spellStart"/>
-      <w:r>
-        <w:rPr>
-          <w:i/>
-          <w:iCs/>
-          <w:lang w:val="en-GB"/>
-        </w:rPr>
-        <w:t>Heiban</w:t>
-      </w:r>
-      <w:proofErr w:type="spellEnd"/>
-      <w:r>
-        <w:rPr>
-          <w:i/>
-          <w:iCs/>
-          <w:lang w:val="en-GB"/>
-        </w:rPr>
-        <w:t xml:space="preserve">, </w:t>
-      </w:r>
-      <w:proofErr w:type="spellStart"/>
-      <w:r>
-        <w:rPr>
-          <w:i/>
-          <w:iCs/>
-          <w:lang w:val="en-GB"/>
-        </w:rPr>
-        <w:t>Atamadaka</w:t>
-      </w:r>
-      <w:proofErr w:type="spellEnd"/>
-      <w:r>
-        <w:rPr>
-          <w:i/>
-          <w:iCs/>
-          <w:lang w:val="en-GB"/>
-        </w:rPr>
-        <w:t xml:space="preserve">, </w:t>
-      </w:r>
-      <w:proofErr w:type="spellStart"/>
-      <w:r>
-        <w:rPr>
-          <w:i/>
-          <w:iCs/>
-          <w:lang w:val="en-GB"/>
-        </w:rPr>
-        <w:t>Nakadaka</w:t>
-      </w:r>
-      <w:proofErr w:type="spellEnd"/>
-      <w:r>
-        <w:rPr>
-          <w:i/>
-          <w:iCs/>
-          <w:lang w:val="en-GB"/>
-        </w:rPr>
-        <w:t xml:space="preserve"> and </w:t>
-      </w:r>
-      <w:proofErr w:type="spellStart"/>
-      <w:r>
-        <w:rPr>
-          <w:i/>
-          <w:iCs/>
-          <w:lang w:val="en-GB"/>
-        </w:rPr>
-        <w:t>odaka</w:t>
-      </w:r>
-      <w:proofErr w:type="spellEnd"/>
+        <w:t xml:space="preserve"> Heiban, Atamadaka, Nakadaka and odaka</w:t>
+      </w:r>
       <w:r>
         <w:rPr>
           <w:lang w:val="en-GB"/>
@@ -1704,53 +1640,21 @@
           <w:rFonts w:hint="eastAsia"/>
           <w:lang w:val="en-GB"/>
         </w:rPr>
-        <w:t>pairs like "</w:t>
-      </w:r>
-      <w:proofErr w:type="spellStart"/>
+        <w:t>pairs like "hashi" (</w:t>
+      </w:r>
       <w:r>
         <w:rPr>
           <w:rFonts w:hint="eastAsia"/>
           <w:lang w:val="en-GB"/>
         </w:rPr>
-        <w:t>hashi</w:t>
-      </w:r>
-      <w:proofErr w:type="spellEnd"/>
+        <w:t>箸</w:t>
+      </w:r>
       <w:r>
         <w:rPr>
           <w:rFonts w:hint="eastAsia"/>
           <w:lang w:val="en-GB"/>
         </w:rPr>
-        <w:t>" (</w:t>
-      </w:r>
-      <w:r>
-        <w:rPr>
-          <w:rFonts w:hint="eastAsia"/>
-          <w:lang w:val="en-GB"/>
-        </w:rPr>
-        <w:t>箸</w:t>
-      </w:r>
-      <w:r>
-        <w:rPr>
-          <w:rFonts w:hint="eastAsia"/>
-          <w:lang w:val="en-GB"/>
-        </w:rPr>
-        <w:t xml:space="preserve"> chopsticks: HIGH-LOW) versus "</w:t>
-      </w:r>
-      <w:proofErr w:type="spellStart"/>
-      <w:r>
-        <w:rPr>
-          <w:rFonts w:hint="eastAsia"/>
-          <w:lang w:val="en-GB"/>
-        </w:rPr>
-        <w:t>hashi</w:t>
-      </w:r>
-      <w:proofErr w:type="spellEnd"/>
-      <w:r>
-        <w:rPr>
-          <w:rFonts w:hint="eastAsia"/>
-          <w:lang w:val="en-GB"/>
-        </w:rPr>
-        <w:t>" (</w:t>
+        <w:t xml:space="preserve"> chopsticks: HIGH-LOW) versus "hashi" (</w:t>
       </w:r>
       <w:r>
         <w:rPr>
@@ -1809,51 +1713,26 @@
           <w:lang w:val="en-GB"/>
         </w:rPr>
       </w:pPr>
-      <w:proofErr w:type="spellStart"/>
       <w:r>
         <w:rPr>
           <w:rFonts w:hint="eastAsia"/>
           <w:lang w:val="en-GB"/>
         </w:rPr>
-        <w:t>Heiban</w:t>
-      </w:r>
-      <w:proofErr w:type="spellEnd"/>
+        <w:t>Heiban (</w:t>
+      </w:r>
       <w:r>
         <w:rPr>
           <w:rFonts w:hint="eastAsia"/>
           <w:lang w:val="en-GB"/>
         </w:rPr>
-        <w:t xml:space="preserve"> (</w:t>
+        <w:t>平板</w:t>
       </w:r>
       <w:r>
         <w:rPr>
           <w:rFonts w:hint="eastAsia"/>
           <w:lang w:val="en-GB"/>
         </w:rPr>
-        <w:t>平板</w:t>
-      </w:r>
-      <w:r>
-        <w:rPr>
-          <w:rFonts w:hint="eastAsia"/>
-          <w:lang w:val="en-GB"/>
-        </w:rPr>
-        <w:t>): Low-High pattern (e.g., "</w:t>
-      </w:r>
-      <w:proofErr w:type="spellStart"/>
-      <w:r>
-        <w:rPr>
-          <w:rFonts w:hint="eastAsia"/>
-          <w:lang w:val="en-GB"/>
-        </w:rPr>
-        <w:t>iku</w:t>
-      </w:r>
-      <w:proofErr w:type="spellEnd"/>
-      <w:r>
-        <w:rPr>
-          <w:rFonts w:hint="eastAsia"/>
-          <w:lang w:val="en-GB"/>
-        </w:rPr>
-        <w:t xml:space="preserve">" </w:t>
+        <w:t xml:space="preserve">): Low-High pattern (e.g., "iku" </w:t>
       </w:r>
       <w:r>
         <w:rPr>
@@ -1895,51 +1774,26 @@
           <w:lang w:val="en-GB"/>
         </w:rPr>
       </w:pPr>
-      <w:proofErr w:type="spellStart"/>
       <w:r>
         <w:rPr>
           <w:rFonts w:hint="eastAsia"/>
           <w:lang w:val="en-GB"/>
         </w:rPr>
-        <w:t>Atamadaka</w:t>
-      </w:r>
-      <w:proofErr w:type="spellEnd"/>
+        <w:t>Atamadaka (</w:t>
+      </w:r>
       <w:r>
         <w:rPr>
           <w:rFonts w:hint="eastAsia"/>
           <w:lang w:val="en-GB"/>
         </w:rPr>
-        <w:t xml:space="preserve"> (</w:t>
+        <w:t>頭高</w:t>
       </w:r>
       <w:r>
         <w:rPr>
           <w:rFonts w:hint="eastAsia"/>
           <w:lang w:val="en-GB"/>
         </w:rPr>
-        <w:t>頭高</w:t>
-      </w:r>
-      <w:r>
-        <w:rPr>
-          <w:rFonts w:hint="eastAsia"/>
-          <w:lang w:val="en-GB"/>
-        </w:rPr>
-        <w:t>): High-Low pattern (e.g., "</w:t>
-      </w:r>
-      <w:proofErr w:type="spellStart"/>
-      <w:r>
-        <w:rPr>
-          <w:rFonts w:hint="eastAsia"/>
-          <w:lang w:val="en-GB"/>
-        </w:rPr>
-        <w:t>hashi</w:t>
-      </w:r>
-      <w:proofErr w:type="spellEnd"/>
-      <w:r>
-        <w:rPr>
-          <w:rFonts w:hint="eastAsia"/>
-          <w:lang w:val="en-GB"/>
-        </w:rPr>
-        <w:t xml:space="preserve">" </w:t>
+        <w:t xml:space="preserve">): High-Low pattern (e.g., "hashi" </w:t>
       </w:r>
       <w:r>
         <w:rPr>
@@ -1973,51 +1827,26 @@
           <w:lang w:val="en-GB"/>
         </w:rPr>
       </w:pPr>
-      <w:proofErr w:type="spellStart"/>
       <w:r>
         <w:rPr>
           <w:rFonts w:hint="eastAsia"/>
           <w:lang w:val="en-GB"/>
         </w:rPr>
-        <w:t>Nakadaka</w:t>
-      </w:r>
-      <w:proofErr w:type="spellEnd"/>
+        <w:t>Nakadaka (</w:t>
+      </w:r>
       <w:r>
         <w:rPr>
           <w:rFonts w:hint="eastAsia"/>
           <w:lang w:val="en-GB"/>
         </w:rPr>
-        <w:t xml:space="preserve"> (</w:t>
+        <w:t>中高</w:t>
       </w:r>
       <w:r>
         <w:rPr>
           <w:rFonts w:hint="eastAsia"/>
           <w:lang w:val="en-GB"/>
         </w:rPr>
-        <w:t>中高</w:t>
-      </w:r>
-      <w:r>
-        <w:rPr>
-          <w:rFonts w:hint="eastAsia"/>
-          <w:lang w:val="en-GB"/>
-        </w:rPr>
-        <w:t>): Low-High-Low pattern (e.g., "</w:t>
-      </w:r>
-      <w:proofErr w:type="spellStart"/>
-      <w:r>
-        <w:rPr>
-          <w:rFonts w:hint="eastAsia"/>
-          <w:lang w:val="en-GB"/>
-        </w:rPr>
-        <w:t>otoko</w:t>
-      </w:r>
-      <w:proofErr w:type="spellEnd"/>
-      <w:r>
-        <w:rPr>
-          <w:rFonts w:hint="eastAsia"/>
-          <w:lang w:val="en-GB"/>
-        </w:rPr>
-        <w:t xml:space="preserve">" </w:t>
+        <w:t xml:space="preserve">): Low-High-Low pattern (e.g., "otoko" </w:t>
       </w:r>
       <w:r>
         <w:rPr>
@@ -2070,23 +1899,7 @@
           <w:rFonts w:hint="eastAsia"/>
           <w:lang w:val="en-GB"/>
         </w:rPr>
-        <w:t>): Low-High pattern with final drop (e.g., "</w:t>
-      </w:r>
-      <w:proofErr w:type="spellStart"/>
-      <w:r>
-        <w:rPr>
-          <w:rFonts w:hint="eastAsia"/>
-          <w:lang w:val="en-GB"/>
-        </w:rPr>
-        <w:t>sakura</w:t>
-      </w:r>
-      <w:proofErr w:type="spellEnd"/>
-      <w:r>
-        <w:rPr>
-          <w:rFonts w:hint="eastAsia"/>
-          <w:lang w:val="en-GB"/>
-        </w:rPr>
-        <w:t xml:space="preserve">" </w:t>
+        <w:t xml:space="preserve">): Low-High pattern with final drop (e.g., "sakura" </w:t>
       </w:r>
       <w:r>
         <w:rPr>
@@ -2456,45 +2269,37 @@
           <w:lang w:val="en-GB"/>
         </w:rPr>
       </w:pPr>
-      <w:proofErr w:type="spellStart"/>
-      <w:r>
-        <w:rPr>
-          <w:lang w:val="en-GB"/>
-        </w:rPr>
-        <w:t>Parlselmouth</w:t>
-      </w:r>
-      <w:proofErr w:type="spellEnd"/>
-      <w:r>
-        <w:rPr>
-          <w:lang w:val="en-GB"/>
-        </w:rPr>
-        <w:t xml:space="preserve"> is a python library for pitch and frequency extraction made for the </w:t>
-      </w:r>
-      <w:proofErr w:type="spellStart"/>
-      <w:r>
-        <w:rPr>
-          <w:lang w:val="en-GB"/>
-        </w:rPr>
-        <w:t>praat</w:t>
-      </w:r>
-      <w:proofErr w:type="spellEnd"/>
-      <w:r>
-        <w:rPr>
-          <w:lang w:val="en-GB"/>
-        </w:rPr>
-        <w:t xml:space="preserve"> software [4]</w:t>
-      </w:r>
-      <w:r>
-        <w:rPr>
-          <w:lang w:val="en-GB"/>
-        </w:rPr>
-        <w:t xml:space="preserve"> based on the autocorrelation methods [5] </w:t>
-      </w:r>
-      <w:r>
-        <w:rPr>
-          <w:lang w:val="en-GB"/>
-        </w:rPr>
-        <w:t xml:space="preserve">. It provides tools for detailed speech analysis from recording or real time. </w:t>
+      <w:r>
+        <w:rPr>
+          <w:lang w:val="en-GB"/>
+        </w:rPr>
+        <w:t>Parlselmouth is a python library for pitch and frequency extraction made for the praat software [4]</w:t>
+      </w:r>
+      <w:r>
+        <w:rPr>
+          <w:lang w:val="en-GB"/>
+        </w:rPr>
+        <w:t xml:space="preserve"> based on the autocorrelation methods [5</w:t>
+      </w:r>
+      <w:proofErr w:type="gramStart"/>
+      <w:r>
+        <w:rPr>
+          <w:lang w:val="en-GB"/>
+        </w:rPr>
+        <w:t xml:space="preserve">] </w:t>
+      </w:r>
+      <w:r>
+        <w:rPr>
+          <w:lang w:val="en-GB"/>
+        </w:rPr>
+        <w:t>.</w:t>
+      </w:r>
+      <w:proofErr w:type="gramEnd"/>
+      <w:r>
+        <w:rPr>
+          <w:lang w:val="en-GB"/>
+        </w:rPr>
+        <w:t xml:space="preserve"> It provides tools for detailed speech analysis from recording or real time. </w:t>
       </w:r>
       <w:r>
         <w:rPr>
@@ -2602,23 +2407,7 @@
           <w:b/>
           <w:bCs/>
         </w:rPr>
-        <w:t xml:space="preserve"> I made using the word “</w:t>
-      </w:r>
-      <w:proofErr w:type="spellStart"/>
-      <w:r>
-        <w:rPr>
-          <w:b/>
-          <w:bCs/>
-        </w:rPr>
-        <w:t>iku</w:t>
-      </w:r>
-      <w:proofErr w:type="spellEnd"/>
-      <w:r>
-        <w:rPr>
-          <w:b/>
-          <w:bCs/>
-        </w:rPr>
-        <w:t>” said by me</w:t>
+        <w:t xml:space="preserve"> I made using the word “iku” said by me</w:t>
       </w:r>
       <w:r>
         <w:rPr>
@@ -2754,33 +2543,7 @@
           <w:szCs w:val="16"/>
           <w:lang w:val="en-GB"/>
         </w:rPr>
-        <w:t>“</w:t>
-      </w:r>
-      <w:proofErr w:type="spellStart"/>
-      <w:r>
-        <w:rPr>
-          <w:b/>
-          <w:bCs/>
-          <w:i/>
-          <w:iCs/>
-          <w:sz w:val="16"/>
-          <w:szCs w:val="16"/>
-          <w:lang w:val="en-GB"/>
-        </w:rPr>
-        <w:t>iku</w:t>
-      </w:r>
-      <w:proofErr w:type="spellEnd"/>
-      <w:r>
-        <w:rPr>
-          <w:b/>
-          <w:bCs/>
-          <w:i/>
-          <w:iCs/>
-          <w:sz w:val="16"/>
-          <w:szCs w:val="16"/>
-          <w:lang w:val="en-GB"/>
-        </w:rPr>
-        <w:t>” from low to high</w:t>
+        <w:t>“iku” from low to high</w:t>
       </w:r>
     </w:p>
     <w:p>
@@ -2862,9 +2625,8 @@
           <w:szCs w:val="16"/>
           <w:lang w:val="en-GB"/>
         </w:rPr>
-        <w:t xml:space="preserve">graph showing the pitch change in the word </w:t>
-      </w:r>
-      <w:proofErr w:type="spellStart"/>
+        <w:t>graph showing the pitch change in the word iku, speaker: native female [6]</w:t>
+      </w:r>
       <w:r>
         <w:rPr>
           <w:b/>
@@ -2875,9 +2637,8 @@
           <w:szCs w:val="16"/>
           <w:lang w:val="en-GB"/>
         </w:rPr>
-        <w:t>iku</w:t>
-      </w:r>
-      <w:proofErr w:type="spellEnd"/>
+        <w:t xml:space="preserve"> img source: my code</w:t>
+      </w:r>
       <w:r>
         <w:rPr>
           <w:b/>
@@ -2888,78 +2649,12 @@
           <w:szCs w:val="16"/>
           <w:lang w:val="en-GB"/>
         </w:rPr>
-        <w:t>, speaker: native female [6]</w:t>
-      </w:r>
-      <w:r>
-        <w:rPr>
-          <w:b/>
-          <w:bCs/>
-          <w:i/>
-          <w:iCs/>
-          <w:sz w:val="16"/>
-          <w:szCs w:val="16"/>
-          <w:lang w:val="en-GB"/>
-        </w:rPr>
-        <w:t xml:space="preserve"> </w:t>
-      </w:r>
-      <w:proofErr w:type="spellStart"/>
-      <w:r>
-        <w:rPr>
-          <w:b/>
-          <w:bCs/>
-          <w:i/>
-          <w:iCs/>
-          <w:sz w:val="16"/>
-          <w:szCs w:val="16"/>
-          <w:lang w:val="en-GB"/>
-        </w:rPr>
-        <w:t>img</w:t>
-      </w:r>
-      <w:proofErr w:type="spellEnd"/>
-      <w:r>
-        <w:rPr>
-          <w:b/>
-          <w:bCs/>
-          <w:i/>
-          <w:iCs/>
-          <w:sz w:val="16"/>
-          <w:szCs w:val="16"/>
-          <w:lang w:val="en-GB"/>
-        </w:rPr>
-        <w:t xml:space="preserve"> source: my code</w:t>
-      </w:r>
-      <w:r>
-        <w:rPr>
-          <w:b/>
-          <w:bCs/>
-          <w:i/>
-          <w:iCs/>
-          <w:sz w:val="16"/>
-          <w:szCs w:val="16"/>
-          <w:lang w:val="en-GB"/>
-        </w:rPr>
         <w:br/>
       </w:r>
     </w:p>
     <w:p>
       <w:r>
-        <w:t>These graph shows a clear change in pitch from low to high, the change from the first “</w:t>
-      </w:r>
-      <w:proofErr w:type="spellStart"/>
-      <w:r>
-        <w:t>i</w:t>
-      </w:r>
-      <w:proofErr w:type="spellEnd"/>
-      <w:r>
-        <w:t>” (low pitch) + “</w:t>
-      </w:r>
-      <w:proofErr w:type="spellStart"/>
-      <w:r>
-        <w:t>ku</w:t>
-      </w:r>
-      <w:proofErr w:type="spellEnd"/>
-      <w:r>
-        <w:t>” (High pitch)</w:t>
+        <w:t>These graph shows a clear change in pitch from low to high, the change from the first “i” (low pitch) + “ku” (High pitch)</w:t>
       </w:r>
       <w:r>
         <w:br/>
@@ -3053,9 +2748,8 @@
           <w:szCs w:val="16"/>
           <w:lang w:val="en-GB"/>
         </w:rPr>
-        <w:t xml:space="preserve">in the word </w:t>
-      </w:r>
-      <w:proofErr w:type="spellStart"/>
+        <w:t>in the word iku</w:t>
+      </w:r>
       <w:r>
         <w:rPr>
           <w:b/>
@@ -3066,9 +2760,8 @@
           <w:szCs w:val="16"/>
           <w:lang w:val="en-GB"/>
         </w:rPr>
-        <w:t>iku</w:t>
-      </w:r>
-      <w:proofErr w:type="spellEnd"/>
+        <w:t xml:space="preserve">, speaker is me </w:t>
+      </w:r>
       <w:r>
         <w:rPr>
           <w:b/>
@@ -3079,10 +2772,11 @@
           <w:szCs w:val="16"/>
           <w:lang w:val="en-GB"/>
         </w:rPr>
-        <w:t xml:space="preserve">, speaker is me </w:t>
-      </w:r>
-      <w:proofErr w:type="spellStart"/>
-      <w:r>
+        <w:t>img source: my code</w:t>
+      </w:r>
+    </w:p>
+    <w:p>
+      <w:pPr>
         <w:rPr>
           <w:b/>
           <w:bCs/>
@@ -3092,44 +2786,17 @@
           <w:szCs w:val="16"/>
           <w:lang w:val="en-GB"/>
         </w:rPr>
-        <w:t>img</w:t>
-      </w:r>
-      <w:proofErr w:type="spellEnd"/>
-      <w:r>
-        <w:rPr>
-          <w:b/>
-          <w:bCs/>
-          <w:i/>
-          <w:iCs/>
+      </w:pPr>
+    </w:p>
+    <w:p>
+      <w:pPr>
+        <w:rPr>
+          <w:b/>
+          <w:bCs/>
           <w:sz w:val="16"/>
           <w:szCs w:val="16"/>
           <w:lang w:val="en-GB"/>
         </w:rPr>
-        <w:t xml:space="preserve"> source: my code</w:t>
-      </w:r>
-    </w:p>
-    <w:p>
-      <w:pPr>
-        <w:rPr>
-          <w:b/>
-          <w:bCs/>
-          <w:i/>
-          <w:iCs/>
-          <w:sz w:val="16"/>
-          <w:szCs w:val="16"/>
-          <w:lang w:val="en-GB"/>
-        </w:rPr>
-      </w:pPr>
-    </w:p>
-    <w:p>
-      <w:pPr>
-        <w:rPr>
-          <w:b/>
-          <w:bCs/>
-          <w:sz w:val="16"/>
-          <w:szCs w:val="16"/>
-          <w:lang w:val="en-GB"/>
-        </w:rPr>
       </w:pPr>
     </w:p>
     <w:p>
@@ -3234,45 +2901,58 @@
       </w:r>
       <w:r>
         <w:lastRenderedPageBreak/>
-        <w:t>Example using the word: “</w:t>
-      </w:r>
-      <w:proofErr w:type="spellStart"/>
-      <w:r>
-        <w:t>iru</w:t>
-      </w:r>
-      <w:proofErr w:type="spellEnd"/>
-      <w:r>
-        <w:t xml:space="preserve">” , in this graph both pronunciation (high- low </w:t>
-      </w:r>
-      <w:proofErr w:type="spellStart"/>
-      <w:r>
-        <w:t>atamadaka</w:t>
-      </w:r>
-      <w:proofErr w:type="spellEnd"/>
-      <w:r>
-        <w:t xml:space="preserve"> ) and (low-high </w:t>
-      </w:r>
-      <w:proofErr w:type="spellStart"/>
-      <w:r>
-        <w:t>heiban</w:t>
-      </w:r>
-      <w:proofErr w:type="spellEnd"/>
-      <w:r>
-        <w:t xml:space="preserve"> ) pitch patterns can be seen using a native female speakers recording. The average graphs shows a clearer change in pitch </w:t>
+        <w:t>Example using the word: “iru</w:t>
+      </w:r>
+      <w:proofErr w:type="gramStart"/>
+      <w:r>
+        <w:t>” ,</w:t>
+      </w:r>
+      <w:proofErr w:type="gramEnd"/>
+      <w:r>
+        <w:t xml:space="preserve"> in this graph both pronunciation (high- low </w:t>
+      </w:r>
+      <w:proofErr w:type="gramStart"/>
+      <w:r>
+        <w:t>atamadaka )</w:t>
+      </w:r>
+      <w:proofErr w:type="gramEnd"/>
+      <w:r>
+        <w:t xml:space="preserve"> and (low-high </w:t>
+      </w:r>
+      <w:proofErr w:type="gramStart"/>
+      <w:r>
+        <w:t>heiban )</w:t>
+      </w:r>
+      <w:proofErr w:type="gramEnd"/>
+      <w:r>
+        <w:t xml:space="preserve"> pitch patterns can be seen using a </w:t>
+      </w:r>
+      <w:proofErr w:type="gramStart"/>
+      <w:r>
+        <w:t>native female speakers</w:t>
+      </w:r>
+      <w:proofErr w:type="gramEnd"/>
+      <w:r>
+        <w:t xml:space="preserve"> recording. The average graphs </w:t>
+      </w:r>
+      <w:proofErr w:type="gramStart"/>
+      <w:r>
+        <w:t>shows</w:t>
+      </w:r>
+      <w:proofErr w:type="gramEnd"/>
+      <w:r>
+        <w:t xml:space="preserve"> a clearer change in pitch </w:t>
       </w:r>
       <w:r>
         <w:br/>
       </w:r>
       <w:r>
         <w:br/>
-      </w:r>
-      <w:proofErr w:type="spellStart"/>
-      <w:r>
-        <w:t>iru</w:t>
-      </w:r>
-      <w:proofErr w:type="spellEnd"/>
-      <w:r>
-        <w:t xml:space="preserve"> ( </w:t>
+        <w:t xml:space="preserve">iru </w:t>
+      </w:r>
+      <w:proofErr w:type="gramStart"/>
+      <w:r>
+        <w:t xml:space="preserve">( </w:t>
       </w:r>
       <w:r>
         <w:rPr>
@@ -3280,6 +2960,7 @@
         </w:rPr>
         <w:t>いる</w:t>
       </w:r>
+      <w:proofErr w:type="gramEnd"/>
       <w:r>
         <w:rPr>
           <w:rFonts w:hint="eastAsia"/>
@@ -3287,23 +2968,11 @@
         <w:t>)</w:t>
       </w:r>
       <w:r>
-        <w:t xml:space="preserve"> pronounced using a high low pitch means to need </w:t>
-      </w:r>
-      <w:proofErr w:type="spellStart"/>
-      <w:r>
-        <w:t>where as</w:t>
-      </w:r>
-      <w:proofErr w:type="spellEnd"/>
-      <w:r>
-        <w:t>, “</w:t>
-      </w:r>
-      <w:proofErr w:type="spellStart"/>
-      <w:r>
-        <w:t>iru</w:t>
-      </w:r>
-      <w:proofErr w:type="spellEnd"/>
-      <w:r>
-        <w:t xml:space="preserve"> ( </w:t>
+        <w:t xml:space="preserve"> pronounced using a high low pitch means to need where as, “iru </w:t>
+      </w:r>
+      <w:proofErr w:type="gramStart"/>
+      <w:r>
+        <w:t xml:space="preserve">( </w:t>
       </w:r>
       <w:r>
         <w:rPr>
@@ -3311,6 +2980,7 @@
         </w:rPr>
         <w:t>いる</w:t>
       </w:r>
+      <w:proofErr w:type="gramEnd"/>
       <w:r>
         <w:rPr>
           <w:rFonts w:hint="eastAsia"/>
@@ -3431,9 +3101,8 @@
           <w:szCs w:val="16"/>
           <w:lang w:val="en-GB"/>
         </w:rPr>
-        <w:t xml:space="preserve">in the word </w:t>
-      </w:r>
-      <w:proofErr w:type="spellStart"/>
+        <w:t>in the word i</w:t>
+      </w:r>
       <w:r>
         <w:rPr>
           <w:b/>
@@ -3444,7 +3113,7 @@
           <w:szCs w:val="16"/>
           <w:lang w:val="en-GB"/>
         </w:rPr>
-        <w:t>i</w:t>
+        <w:t>r</w:t>
       </w:r>
       <w:r>
         <w:rPr>
@@ -3456,7 +3125,7 @@
           <w:szCs w:val="16"/>
           <w:lang w:val="en-GB"/>
         </w:rPr>
-        <w:t>r</w:t>
+        <w:t>u</w:t>
       </w:r>
       <w:r>
         <w:rPr>
@@ -3468,46 +3137,7 @@
           <w:szCs w:val="16"/>
           <w:lang w:val="en-GB"/>
         </w:rPr>
-        <w:t>u</w:t>
-      </w:r>
-      <w:proofErr w:type="spellEnd"/>
-      <w:r>
-        <w:rPr>
-          <w:b/>
-          <w:bCs/>
-          <w:i/>
-          <w:iCs/>
-          <w:sz w:val="16"/>
-          <w:szCs w:val="16"/>
-          <w:lang w:val="en-GB"/>
-        </w:rPr>
-        <w:t xml:space="preserve">, speaker is me </w:t>
-      </w:r>
-      <w:proofErr w:type="spellStart"/>
-      <w:r>
-        <w:rPr>
-          <w:b/>
-          <w:bCs/>
-          <w:i/>
-          <w:iCs/>
-          <w:sz w:val="16"/>
-          <w:szCs w:val="16"/>
-          <w:lang w:val="en-GB"/>
-        </w:rPr>
-        <w:t>img</w:t>
-      </w:r>
-      <w:proofErr w:type="spellEnd"/>
-      <w:r>
-        <w:rPr>
-          <w:b/>
-          <w:bCs/>
-          <w:i/>
-          <w:iCs/>
-          <w:sz w:val="16"/>
-          <w:szCs w:val="16"/>
-          <w:lang w:val="en-GB"/>
-        </w:rPr>
-        <w:t xml:space="preserve"> source: my code</w:t>
+        <w:t>, speaker is me img source: my code</w:t>
       </w:r>
     </w:p>
     <w:p>
@@ -3538,13 +3168,8 @@
           <w:numId w:val="1"/>
         </w:numPr>
       </w:pPr>
-      <w:proofErr w:type="spellStart"/>
-      <w:r>
-        <w:t>early_drop</w:t>
-      </w:r>
-      <w:proofErr w:type="spellEnd"/>
-      <w:r>
-        <w:t> - Pitch drops too soon</w:t>
+      <w:r>
+        <w:t>early_drop - Pitch drops too soon</w:t>
       </w:r>
     </w:p>
     <w:p>
@@ -3554,13 +3179,8 @@
           <w:numId w:val="1"/>
         </w:numPr>
       </w:pPr>
-      <w:proofErr w:type="spellStart"/>
-      <w:r>
-        <w:t>late_drop</w:t>
-      </w:r>
-      <w:proofErr w:type="spellEnd"/>
-      <w:r>
-        <w:t> - Pitch drops too late</w:t>
+      <w:r>
+        <w:t>late_drop - Pitch drops too late</w:t>
       </w:r>
     </w:p>
     <w:p>
@@ -3570,13 +3190,8 @@
           <w:numId w:val="1"/>
         </w:numPr>
       </w:pPr>
-      <w:proofErr w:type="spellStart"/>
-      <w:r>
-        <w:t>no_drop</w:t>
-      </w:r>
-      <w:proofErr w:type="spellEnd"/>
-      <w:r>
-        <w:t> - Missing pitch drop entirely</w:t>
+      <w:r>
+        <w:t>no_drop - Missing pitch drop entirely</w:t>
       </w:r>
     </w:p>
     <w:p>
@@ -3586,13 +3201,8 @@
           <w:numId w:val="1"/>
         </w:numPr>
       </w:pPr>
-      <w:proofErr w:type="spellStart"/>
-      <w:r>
-        <w:t>wrong_pattern</w:t>
-      </w:r>
-      <w:proofErr w:type="spellEnd"/>
-      <w:r>
-        <w:t> - Used completely wrong accent pattern</w:t>
+      <w:r>
+        <w:t>wrong_pattern - Used completely wrong accent pattern</w:t>
       </w:r>
     </w:p>
     <w:p>
@@ -3607,15 +3217,7 @@
       </w:r>
       <w:r>
         <w:lastRenderedPageBreak/>
-        <w:t xml:space="preserve">pitch accent by x amount of </w:t>
-      </w:r>
-      <w:proofErr w:type="spellStart"/>
-      <w:r>
-        <w:t>hz</w:t>
-      </w:r>
-      <w:proofErr w:type="spellEnd"/>
-      <w:r>
-        <w:t xml:space="preserve"> to be considered correct </w:t>
+        <w:t xml:space="preserve">pitch accent by x amount of hz to be considered correct </w:t>
       </w:r>
       <w:r>
         <w:t>alongside Dynamic Time warping</w:t>
@@ -4021,23 +3623,7 @@
         <w:t>Audio Recording</w:t>
       </w:r>
       <w:r>
-        <w:t>: Utilizes </w:t>
-      </w:r>
-      <w:proofErr w:type="spellStart"/>
-      <w:r>
-        <w:t>audiorecorder</w:t>
-      </w:r>
-      <w:proofErr w:type="spellEnd"/>
-      <w:r>
-        <w:t> or </w:t>
-      </w:r>
-      <w:proofErr w:type="spellStart"/>
-      <w:r>
-        <w:t>flutter_sound</w:t>
-      </w:r>
-      <w:proofErr w:type="spellEnd"/>
-      <w:r>
-        <w:t> plugins for capture</w:t>
+        <w:t>: Utilizes audiorecorder or flutter_sound plugins for capture</w:t>
       </w:r>
     </w:p>
     <w:p>
@@ -4055,15 +3641,7 @@
         <w:t>Data Visualization</w:t>
       </w:r>
       <w:r>
-        <w:t>: Employs </w:t>
-      </w:r>
-      <w:proofErr w:type="spellStart"/>
-      <w:r>
-        <w:t>charts_flutter</w:t>
-      </w:r>
-      <w:proofErr w:type="spellEnd"/>
-      <w:r>
-        <w:t> for pitch contour graphing</w:t>
+        <w:t>: Employs charts_flutter for pitch contour graphing</w:t>
       </w:r>
     </w:p>
     <w:p/>
@@ -4159,39 +3737,7 @@
           <w:i/>
           <w:iCs/>
         </w:rPr>
-        <w:t xml:space="preserve">” Firebase Realtime Database and Cloud </w:t>
-      </w:r>
-      <w:proofErr w:type="spellStart"/>
-      <w:r>
-        <w:rPr>
-          <w:i/>
-          <w:iCs/>
-        </w:rPr>
-        <w:t>Firestore</w:t>
-      </w:r>
-      <w:proofErr w:type="spellEnd"/>
-      <w:r>
-        <w:rPr>
-          <w:i/>
-          <w:iCs/>
-        </w:rPr>
-        <w:t xml:space="preserve"> provide database services. I listed them both as “</w:t>
-      </w:r>
-      <w:proofErr w:type="spellStart"/>
-      <w:r>
-        <w:rPr>
-          <w:i/>
-          <w:iCs/>
-        </w:rPr>
-        <w:t>realtime</w:t>
-      </w:r>
-      <w:proofErr w:type="spellEnd"/>
-      <w:r>
-        <w:rPr>
-          <w:i/>
-          <w:iCs/>
-        </w:rPr>
-        <w:t>, cloud hosted, NoSQL databases”.</w:t>
+        <w:t>” Firebase Realtime Database and Cloud Firestore provide database services. I listed them both as “realtime, cloud hosted, NoSQL databases”.</w:t>
       </w:r>
       <w:r>
         <w:t xml:space="preserve"> </w:t>
@@ -4609,6 +4155,36 @@
       <w:bookmarkStart w:id="13" w:name="_Toc212127614"/>
       <w:r>
         <w:lastRenderedPageBreak/>
+        <w:t>Flutter documentation</w:t>
+      </w:r>
+    </w:p>
+    <w:p>
+      <w:pPr>
+        <w:pStyle w:val="Heading2"/>
+        <w:rPr>
+          <w:color w:val="FFFFFF" w:themeColor="background1"/>
+          <w:sz w:val="22"/>
+          <w:szCs w:val="22"/>
+        </w:rPr>
+      </w:pPr>
+      <w:proofErr w:type="gramStart"/>
+      <w:r>
+        <w:t>parsing .apkgs</w:t>
+      </w:r>
+      <w:proofErr w:type="gramEnd"/>
+      <w:r>
+        <w:t xml:space="preserve"> from anki</w:t>
+      </w:r>
+      <w:r>
+        <w:br w:type="page"/>
+      </w:r>
+    </w:p>
+    <w:p>
+      <w:pPr>
+        <w:pStyle w:val="Heading1"/>
+      </w:pPr>
+      <w:r>
+        <w:lastRenderedPageBreak/>
         <w:t>References</w:t>
       </w:r>
       <w:bookmarkEnd w:id="13"/>
@@ -4636,23 +4212,7 @@
           <w:b/>
           <w:bCs/>
         </w:rPr>
-        <w:t xml:space="preserve">[1] </w:t>
-      </w:r>
-      <w:proofErr w:type="spellStart"/>
-      <w:r>
-        <w:rPr>
-          <w:b/>
-          <w:bCs/>
-        </w:rPr>
-        <w:t>Kanshudo</w:t>
-      </w:r>
-      <w:proofErr w:type="spellEnd"/>
-      <w:r>
-        <w:rPr>
-          <w:b/>
-          <w:bCs/>
-        </w:rPr>
-        <w:t xml:space="preserve"> Pitch accent site</w:t>
+        <w:t>[1] Kanshudo Pitch accent site</w:t>
       </w:r>
       <w:r>
         <w:t xml:space="preserve"> </w:t>
@@ -4781,21 +4341,21 @@
         </w:rPr>
         <w:t xml:space="preserve">[4] Parselmouth </w:t>
       </w:r>
-      <w:proofErr w:type="spellStart"/>
-      <w:r>
-        <w:rPr>
-          <w:b/>
-          <w:bCs/>
-        </w:rPr>
-        <w:t>praat</w:t>
-      </w:r>
-      <w:proofErr w:type="spellEnd"/>
-      <w:r>
-        <w:rPr>
-          <w:b/>
-          <w:bCs/>
-        </w:rPr>
-        <w:t xml:space="preserve"> , </w:t>
+      <w:proofErr w:type="gramStart"/>
+      <w:r>
+        <w:rPr>
+          <w:b/>
+          <w:bCs/>
+        </w:rPr>
+        <w:t>praat ,</w:t>
+      </w:r>
+      <w:proofErr w:type="gramEnd"/>
+      <w:r>
+        <w:rPr>
+          <w:b/>
+          <w:bCs/>
+        </w:rPr>
+        <w:t xml:space="preserve"> </w:t>
       </w:r>
       <w:hyperlink r:id="rId20" w:history="1">
         <w:r>
@@ -4946,21 +4506,12 @@
         </w:rPr>
         <w:t xml:space="preserve">[8] </w:t>
       </w:r>
-      <w:proofErr w:type="spellStart"/>
-      <w:r>
-        <w:rPr>
-          <w:b/>
-          <w:bCs/>
-        </w:rPr>
-        <w:t>Savitzky</w:t>
-      </w:r>
-      <w:proofErr w:type="spellEnd"/>
-      <w:r>
-        <w:rPr>
-          <w:b/>
-          <w:bCs/>
-        </w:rPr>
-        <w:t>-Golay Filter</w:t>
+      <w:r>
+        <w:rPr>
+          <w:b/>
+          <w:bCs/>
+        </w:rPr>
+        <w:t>Savitzky-Golay Filter</w:t>
       </w:r>
       <w:r>
         <w:rPr>
@@ -5407,21 +4958,21 @@
         </w:rPr>
         <w:t xml:space="preserve"> the word </w:t>
       </w:r>
-      <w:proofErr w:type="spellStart"/>
-      <w:r>
-        <w:rPr>
-          <w:b/>
-          <w:bCs/>
-        </w:rPr>
-        <w:t>iku</w:t>
-      </w:r>
-      <w:proofErr w:type="spellEnd"/>
-      <w:r>
-        <w:rPr>
-          <w:b/>
-          <w:bCs/>
-        </w:rPr>
-        <w:t xml:space="preserve"> , </w:t>
+      <w:proofErr w:type="gramStart"/>
+      <w:r>
+        <w:rPr>
+          <w:b/>
+          <w:bCs/>
+        </w:rPr>
+        <w:t>iku ,</w:t>
+      </w:r>
+      <w:proofErr w:type="gramEnd"/>
+      <w:r>
+        <w:rPr>
+          <w:b/>
+          <w:bCs/>
+        </w:rPr>
+        <w:t xml:space="preserve"> </w:t>
       </w:r>
       <w:hyperlink r:id="rId31" w:history="1">
         <w:r>
@@ -5488,23 +5039,7 @@
           <w:b/>
           <w:bCs/>
         </w:rPr>
-        <w:t xml:space="preserve">[4] Dynamic Time Warping, Jos </w:t>
-      </w:r>
-      <w:proofErr w:type="spellStart"/>
-      <w:r>
-        <w:rPr>
-          <w:b/>
-          <w:bCs/>
-        </w:rPr>
-        <w:t>Kleinjans</w:t>
-      </w:r>
-      <w:proofErr w:type="spellEnd"/>
-      <w:r>
-        <w:rPr>
-          <w:b/>
-          <w:bCs/>
-        </w:rPr>
-        <w:t xml:space="preserve"> </w:t>
+        <w:t xml:space="preserve">[4] Dynamic Time Warping, Jos Kleinjans </w:t>
       </w:r>
       <w:hyperlink r:id="rId32" w:history="1">
         <w:r>
@@ -7168,7 +6703,7 @@
   <w:style w:type="paragraph" w:default="1" w:styleId="Normal">
     <w:name w:val="Normal"/>
     <w:qFormat/>
-    <w:rsid w:val="004C425B"/>
+    <w:rsid w:val="00AC653A"/>
     <w:pPr>
       <w:spacing w:before="0" w:after="160" w:line="278" w:lineRule="auto"/>
     </w:pPr>
@@ -7392,7 +6927,7 @@
     <w:uiPriority w:val="1"/>
     <w:semiHidden/>
     <w:unhideWhenUsed/>
-    <w:rsid w:val="004C425B"/>
+    <w:rsid w:val="00AC653A"/>
   </w:style>
   <w:style w:type="table" w:default="1" w:styleId="TableNormal">
     <w:name w:val="Normal Table"/>
@@ -7414,7 +6949,7 @@
     <w:uiPriority w:val="99"/>
     <w:semiHidden/>
     <w:unhideWhenUsed/>
-    <w:rsid w:val="004C425B"/>
+    <w:rsid w:val="00AC653A"/>
   </w:style>
   <w:style w:type="character" w:customStyle="1" w:styleId="Heading1Char">
     <w:name w:val="Heading 1 Char"/>

</xml_diff>